<commit_message>
feat: enhance CV functionality and update styling across components
</commit_message>
<xml_diff>
--- a/src/assets/CV.docx
+++ b/src/assets/CV.docx
@@ -9,19 +9,73 @@
       <w:r>
         <w:t xml:space="preserve">Name: </w:t>
       </w:r>
-      <w:proofErr w:type="spellStart"/>
-      <w:r>
-        <w:t>Ezugwu</w:t>
-      </w:r>
-      <w:proofErr w:type="spellEnd"/>
-      <w:r>
-        <w:t xml:space="preserve"> Samson </w:t>
-      </w:r>
-      <w:proofErr w:type="spellStart"/>
-      <w:r>
-        <w:t>Iloha</w:t>
-      </w:r>
-      <w:proofErr w:type="spellEnd"/>
+      <w:r>
+        <w:t xml:space="preserve">Ezugwu Samson Iloha  </w:t>
+      </w:r>
+    </w:p>
+    <w:p>
+      <w:pPr>
+        <w:spacing w:after="0"/>
+      </w:pPr>
+      <w:r>
+        <w:t>P</w:t>
+      </w:r>
+      <w:r>
+        <w:t>ro</w:t>
+      </w:r>
+      <w:r>
+        <w:t xml:space="preserve">fession: </w:t>
+      </w:r>
+      <w:r>
+        <w:t xml:space="preserve"> </w:t>
+      </w:r>
+      <w:r>
+        <w:t xml:space="preserve">Full-Stack Software Developer  </w:t>
+      </w:r>
+    </w:p>
+    <w:p>
+      <w:pPr>
+        <w:spacing w:after="0"/>
+      </w:pPr>
+      <w:r>
+        <w:t xml:space="preserve">Location: </w:t>
+      </w:r>
+      <w:r>
+        <w:t>E</w:t>
+      </w:r>
+      <w:r>
+        <w:t>nugu state</w:t>
+      </w:r>
+    </w:p>
+    <w:p>
+      <w:pPr>
+        <w:spacing w:after="0"/>
+      </w:pPr>
+      <w:r>
+        <w:t>Phone: +234 7082865002</w:t>
+      </w:r>
+    </w:p>
+    <w:p>
+      <w:pPr>
+        <w:spacing w:after="0"/>
+      </w:pPr>
+      <w:r>
+        <w:t xml:space="preserve">Email: gracekid509@gmail.com  </w:t>
+      </w:r>
+    </w:p>
+    <w:p>
+      <w:pPr>
+        <w:spacing w:after="0"/>
+      </w:pPr>
+      <w:r>
+        <w:t xml:space="preserve">Git </w:t>
+      </w:r>
+      <w:r>
+        <w:t>H</w:t>
+      </w:r>
+      <w:r>
+        <w:t xml:space="preserve">ub : grace-kid </w:t>
+      </w:r>
       <w:r>
         <w:t xml:space="preserve">  </w:t>
       </w:r>
@@ -31,76 +85,7 @@
         <w:spacing w:after="0"/>
       </w:pPr>
       <w:r>
-        <w:t>P</w:t>
-      </w:r>
-      <w:r>
-        <w:t>ro</w:t>
-      </w:r>
-      <w:r>
-        <w:t xml:space="preserve">fession: </w:t>
-      </w:r>
-      <w:r>
-        <w:t xml:space="preserve"> </w:t>
-      </w:r>
-      <w:r>
-        <w:t xml:space="preserve">Full-Stack Software Developer  </w:t>
-      </w:r>
-    </w:p>
-    <w:p>
-      <w:pPr>
-        <w:spacing w:after="0"/>
-      </w:pPr>
-      <w:r>
-        <w:t xml:space="preserve">Location: </w:t>
-      </w:r>
-      <w:r>
-        <w:t>E</w:t>
-      </w:r>
-      <w:r>
-        <w:t>nugu state</w:t>
-      </w:r>
-    </w:p>
-    <w:p>
-      <w:pPr>
-        <w:spacing w:after="0"/>
-      </w:pPr>
-      <w:r>
-        <w:t>Phone: +234 7082865002</w:t>
-      </w:r>
-    </w:p>
-    <w:p>
-      <w:pPr>
-        <w:spacing w:after="0"/>
-      </w:pPr>
-      <w:r>
-        <w:t xml:space="preserve">Email: gracekid509@gmail.com  </w:t>
-      </w:r>
-    </w:p>
-    <w:p>
-      <w:pPr>
-        <w:spacing w:after="0"/>
-      </w:pPr>
-      <w:proofErr w:type="spellStart"/>
-      <w:r>
-        <w:t>Git</w:t>
-      </w:r>
-      <w:proofErr w:type="spellEnd"/>
-      <w:r>
-        <w:t xml:space="preserve"> </w:t>
-      </w:r>
-      <w:proofErr w:type="gramStart"/>
-      <w:r>
-        <w:t>H</w:t>
-      </w:r>
-      <w:r>
-        <w:t>ub :</w:t>
-      </w:r>
-      <w:proofErr w:type="gramEnd"/>
-      <w:r>
-        <w:t xml:space="preserve"> grace-kid </w:t>
-      </w:r>
-      <w:r>
-        <w:t xml:space="preserve">  </w:t>
+        <w:t>Portfolio:  https://samson-iloha-portfolio.vercel.app</w:t>
       </w:r>
     </w:p>
     <w:p>
@@ -127,31 +112,7 @@
         <w:spacing w:after="0"/>
       </w:pPr>
       <w:r>
-        <w:t xml:space="preserve">Passionate and results-driven full-stack software </w:t>
-      </w:r>
-      <w:proofErr w:type="gramStart"/>
-      <w:r>
-        <w:t>developer specializing</w:t>
-      </w:r>
-      <w:proofErr w:type="gramEnd"/>
-      <w:r>
-        <w:t xml:space="preserve"> in building dynamic and responsive web and mobile applications using modern technologies such as React and React Native. </w:t>
-      </w:r>
-      <w:proofErr w:type="gramStart"/>
-      <w:r>
-        <w:t>Proficient in developing scalable, user-friendly solutions with a keen eye for detail and performance optimization.</w:t>
-      </w:r>
-      <w:proofErr w:type="gramEnd"/>
-      <w:r>
-        <w:t xml:space="preserve"> Experienced in both frontend and backend development, with a solid foundation in software engineering principles. </w:t>
-      </w:r>
-      <w:proofErr w:type="gramStart"/>
-      <w:r>
-        <w:t>Dedicated to delivering high-quality code and innovative solutions.</w:t>
-      </w:r>
-      <w:proofErr w:type="gramEnd"/>
-      <w:r>
-        <w:t xml:space="preserve">  </w:t>
+        <w:t xml:space="preserve">Passionate and results-driven full-stack software developer specializing in building dynamic and responsive web and mobile applications using modern technologies such as React and React Native. Proficient in developing scalable, user-friendly solutions with a keen eye for detail and performance optimization. Experienced in both frontend and backend development, with a solid foundation in software engineering principles. Dedicated to delivering high-quality code and innovative solutions.  </w:t>
       </w:r>
     </w:p>
     <w:p>
@@ -188,31 +149,15 @@
         <w:spacing w:after="0"/>
       </w:pPr>
       <w:r>
-        <w:t xml:space="preserve">Frontend Development: React.js, React Native, HTML5, CSS3, JavaScript, </w:t>
-      </w:r>
-      <w:proofErr w:type="spellStart"/>
-      <w:r>
-        <w:t>Vite</w:t>
-      </w:r>
-      <w:proofErr w:type="spellEnd"/>
-      <w:r>
-        <w:t xml:space="preserve">  </w:t>
-      </w:r>
-    </w:p>
-    <w:p>
-      <w:pPr>
-        <w:spacing w:after="0"/>
-      </w:pPr>
-      <w:r>
-        <w:t xml:space="preserve">Backend Development: Node.js, Express.js, </w:t>
-      </w:r>
-      <w:proofErr w:type="spellStart"/>
-      <w:r>
-        <w:t>MySQL</w:t>
-      </w:r>
-      <w:proofErr w:type="spellEnd"/>
-      <w:r>
-        <w:t xml:space="preserve">  </w:t>
+        <w:t xml:space="preserve">Frontend Development: React.js, React Native, HTML5, CSS3, JavaScript, Vite  </w:t>
+      </w:r>
+    </w:p>
+    <w:p>
+      <w:pPr>
+        <w:spacing w:after="0"/>
+      </w:pPr>
+      <w:r>
+        <w:t xml:space="preserve">Backend Development: Node.js, Express.js, MySQL  </w:t>
       </w:r>
     </w:p>
     <w:p>
@@ -228,71 +173,31 @@
         <w:spacing w:after="0"/>
       </w:pPr>
       <w:r>
-        <w:t xml:space="preserve">State Management: </w:t>
-      </w:r>
-      <w:proofErr w:type="spellStart"/>
-      <w:r>
-        <w:t>Redux</w:t>
-      </w:r>
-      <w:proofErr w:type="spellEnd"/>
-      <w:r>
-        <w:t xml:space="preserve">, Context API  </w:t>
-      </w:r>
-    </w:p>
-    <w:p>
-      <w:pPr>
-        <w:spacing w:after="0"/>
-      </w:pPr>
-      <w:r>
-        <w:t xml:space="preserve">Authentication &amp; Security: JWT, </w:t>
-      </w:r>
-      <w:proofErr w:type="spellStart"/>
-      <w:r>
-        <w:t>bcrypt</w:t>
-      </w:r>
-      <w:proofErr w:type="spellEnd"/>
-      <w:r>
-        <w:t xml:space="preserve">  </w:t>
-      </w:r>
-    </w:p>
-    <w:p>
-      <w:pPr>
-        <w:spacing w:after="0"/>
-      </w:pPr>
-      <w:r>
-        <w:t xml:space="preserve">APIs: </w:t>
-      </w:r>
-      <w:proofErr w:type="spellStart"/>
-      <w:r>
-        <w:t>RESTful</w:t>
-      </w:r>
-      <w:proofErr w:type="spellEnd"/>
-      <w:r>
-        <w:t xml:space="preserve"> API development and integration  </w:t>
-      </w:r>
-    </w:p>
-    <w:p>
-      <w:pPr>
-        <w:spacing w:after="0"/>
-      </w:pPr>
-      <w:r>
-        <w:t xml:space="preserve">Version Control: </w:t>
-      </w:r>
-      <w:proofErr w:type="spellStart"/>
-      <w:r>
-        <w:t>Git</w:t>
-      </w:r>
-      <w:proofErr w:type="spellEnd"/>
-      <w:r>
-        <w:t xml:space="preserve">, </w:t>
-      </w:r>
-      <w:proofErr w:type="spellStart"/>
-      <w:r>
-        <w:t>GitHub</w:t>
-      </w:r>
-      <w:proofErr w:type="spellEnd"/>
-      <w:r>
-        <w:t xml:space="preserve">  </w:t>
+        <w:t xml:space="preserve">State Management: Redux, Context API  </w:t>
+      </w:r>
+    </w:p>
+    <w:p>
+      <w:pPr>
+        <w:spacing w:after="0"/>
+      </w:pPr>
+      <w:r>
+        <w:t xml:space="preserve">Authentication &amp; Security: JWT, bcrypt  </w:t>
+      </w:r>
+    </w:p>
+    <w:p>
+      <w:pPr>
+        <w:spacing w:after="0"/>
+      </w:pPr>
+      <w:r>
+        <w:t xml:space="preserve">APIs: RESTful API development and integration  </w:t>
+      </w:r>
+    </w:p>
+    <w:p>
+      <w:pPr>
+        <w:spacing w:after="0"/>
+      </w:pPr>
+      <w:r>
+        <w:t xml:space="preserve">Version Control: Git, GitHub  </w:t>
       </w:r>
     </w:p>
     <w:p>
@@ -308,15 +213,7 @@
         <w:spacing w:after="0"/>
       </w:pPr>
       <w:r>
-        <w:t xml:space="preserve">Other Tools: EJS, </w:t>
-      </w:r>
-      <w:proofErr w:type="spellStart"/>
-      <w:r>
-        <w:t>Vite</w:t>
-      </w:r>
-      <w:proofErr w:type="spellEnd"/>
-      <w:r>
-        <w:t xml:space="preserve">, Postman  </w:t>
+        <w:t xml:space="preserve">Other Tools: EJS, Vite, Postman  </w:t>
       </w:r>
     </w:p>
     <w:p>
@@ -379,63 +276,32 @@
       <w:pPr>
         <w:spacing w:after="0"/>
       </w:pPr>
-      <w:proofErr w:type="gramStart"/>
-      <w:r>
-        <w:t>Built mobile applications using React Native, focusing on performance and user experience.</w:t>
-      </w:r>
-      <w:proofErr w:type="gramEnd"/>
-      <w:r>
-        <w:t xml:space="preserve">  </w:t>
-      </w:r>
-    </w:p>
-    <w:p>
-      <w:pPr>
-        <w:spacing w:after="0"/>
-      </w:pPr>
-      <w:r>
-        <w:t xml:space="preserve">Integrated secure authentication mechanisms using JWT and </w:t>
-      </w:r>
-      <w:proofErr w:type="spellStart"/>
-      <w:r>
-        <w:t>bcrypt</w:t>
-      </w:r>
-      <w:proofErr w:type="spellEnd"/>
-      <w:r>
-        <w:t xml:space="preserve">.  </w:t>
-      </w:r>
-    </w:p>
-    <w:p>
-      <w:pPr>
-        <w:spacing w:after="0"/>
-      </w:pPr>
-      <w:proofErr w:type="gramStart"/>
-      <w:r>
-        <w:t xml:space="preserve">Implemented </w:t>
-      </w:r>
-      <w:proofErr w:type="spellStart"/>
-      <w:r>
-        <w:t>RESTful</w:t>
-      </w:r>
-      <w:proofErr w:type="spellEnd"/>
-      <w:r>
-        <w:t xml:space="preserve"> APIs to connect frontend applications to backend servers.</w:t>
-      </w:r>
-      <w:proofErr w:type="gramEnd"/>
-      <w:r>
-        <w:t xml:space="preserve">  </w:t>
-      </w:r>
-    </w:p>
-    <w:p>
-      <w:pPr>
-        <w:spacing w:after="0"/>
-      </w:pPr>
-      <w:proofErr w:type="gramStart"/>
-      <w:r>
-        <w:t>Deployed applications to cloud platforms such as Railway and Render.</w:t>
-      </w:r>
-      <w:proofErr w:type="gramEnd"/>
-      <w:r>
-        <w:t xml:space="preserve">  </w:t>
+      <w:r>
+        <w:t xml:space="preserve">Built mobile applications using React Native, focusing on performance and user experience.  </w:t>
+      </w:r>
+    </w:p>
+    <w:p>
+      <w:pPr>
+        <w:spacing w:after="0"/>
+      </w:pPr>
+      <w:r>
+        <w:t xml:space="preserve">Integrated secure authentication mechanisms using JWT and bcrypt.  </w:t>
+      </w:r>
+    </w:p>
+    <w:p>
+      <w:pPr>
+        <w:spacing w:after="0"/>
+      </w:pPr>
+      <w:r>
+        <w:t xml:space="preserve">Implemented RESTful APIs to connect frontend applications to backend servers.  </w:t>
+      </w:r>
+    </w:p>
+    <w:p>
+      <w:pPr>
+        <w:spacing w:after="0"/>
+      </w:pPr>
+      <w:r>
+        <w:t xml:space="preserve">Deployed applications to cloud platforms such as Railway and Render.  </w:t>
       </w:r>
     </w:p>
     <w:p>
@@ -488,6 +354,7 @@
         <w:spacing w:after="0"/>
       </w:pPr>
       <w:r>
+        <w:lastRenderedPageBreak/>
         <w:t xml:space="preserve">Real Estate Contract Bidding Platform: Built a platform allowing contractors to bid on real estate contracts, featuring payment integration and secure bidding processes.  </w:t>
       </w:r>
     </w:p>
@@ -496,7 +363,6 @@
         <w:spacing w:after="0"/>
       </w:pPr>
       <w:r>
-        <w:lastRenderedPageBreak/>
         <w:t xml:space="preserve">Live Chat System: Real-time private chat feature using Node.js and EJS, enabling users to have secure one-on-one conversations.  </w:t>
       </w:r>
     </w:p>
@@ -542,18 +408,10 @@
         <w:spacing w:after="0"/>
       </w:pPr>
       <w:r>
-        <w:t xml:space="preserve">Enugu state university of science and </w:t>
-      </w:r>
-      <w:proofErr w:type="gramStart"/>
-      <w:r>
-        <w:t xml:space="preserve">technology </w:t>
-      </w:r>
-      <w:r>
-        <w:t>,</w:t>
-      </w:r>
-      <w:proofErr w:type="gramEnd"/>
-      <w:r>
-        <w:t xml:space="preserve"> Graduation Year: 2027  </w:t>
+        <w:t xml:space="preserve">Enugu state university of science and technology </w:t>
+      </w:r>
+      <w:r>
+        <w:t xml:space="preserve">, Graduation Year: 2027  </w:t>
       </w:r>
     </w:p>
     <w:p>

</xml_diff>